<commit_message>
edited signal descriptions with voltage ranges for the digital signals
</commit_message>
<xml_diff>
--- a/HW/signalbeskrivelser v1.1/Signalbeskrivelser_enhed_IBD_v1.1.docx
+++ b/HW/signalbeskrivelser v1.1/Signalbeskrivelser_enhed_IBD_v1.1.docx
@@ -6,6 +6,7 @@
       <w:pPr>
         <w:pStyle w:val="Overskrift1"/>
       </w:pPr>
+      <w:bookmarkStart w:id="0" w:name="_GoBack"/>
       <w:r>
         <w:t>Signaler til enhed IBD</w:t>
       </w:r>
@@ -334,7 +335,32 @@
               <w:cnfStyle w:val="000000000000" w:firstRow="0" w:lastRow="0" w:firstColumn="0" w:lastColumn="0" w:oddVBand="0" w:evenVBand="0" w:oddHBand="0" w:evenHBand="0" w:firstRowFirstColumn="0" w:firstRowLastColumn="0" w:lastRowFirstColumn="0" w:lastRowLastColumn="0"/>
             </w:pPr>
             <w:r>
-              <w:t>Digitalt signal 5V = 1 0V = 0</w:t>
+              <w:t xml:space="preserve">Digitalt signal </w:t>
+            </w:r>
+          </w:p>
+          <w:p>
+            <w:pPr>
+              <w:cnfStyle w:val="000000000000" w:firstRow="0" w:lastRow="0" w:firstColumn="0" w:lastColumn="0" w:oddVBand="0" w:evenVBand="0" w:oddHBand="0" w:evenHBand="0" w:firstRowFirstColumn="0" w:firstRowLastColumn="0" w:lastRowFirstColumn="0" w:lastRowLastColumn="0"/>
+            </w:pPr>
+            <w:r>
+              <w:t>3V til 5V</w:t>
+            </w:r>
+            <w:r>
+              <w:t xml:space="preserve"> = 1 </w:t>
+            </w:r>
+          </w:p>
+          <w:p>
+            <w:pPr>
+              <w:cnfStyle w:val="000000000000" w:firstRow="0" w:lastRow="0" w:firstColumn="0" w:lastColumn="0" w:oddVBand="0" w:evenVBand="0" w:oddHBand="0" w:evenHBand="0" w:firstRowFirstColumn="0" w:firstRowLastColumn="0" w:lastRowFirstColumn="0" w:lastRowLastColumn="0"/>
+            </w:pPr>
+            <w:r>
+              <w:t>0V</w:t>
+            </w:r>
+            <w:r>
+              <w:t xml:space="preserve"> til 1.5V</w:t>
+            </w:r>
+            <w:r>
+              <w:t xml:space="preserve"> = 0</w:t>
             </w:r>
           </w:p>
         </w:tc>
@@ -540,10 +566,72 @@
         <w:rPr>
           <w:b/>
         </w:rPr>
+        <w:lastRenderedPageBreak/>
         <w:t xml:space="preserve">LED:LED_CONTROL </w:t>
       </w:r>
       <w:r>
-        <w:t xml:space="preserve">er 2 digitale signaler 0-5V der styre de 2 </w:t>
+        <w:t xml:space="preserve">er 2 digitale signaler 0-5V </w:t>
+      </w:r>
+      <w:r>
+        <w:t xml:space="preserve">hvor </w:t>
+      </w:r>
+      <w:r>
+        <w:rPr>
+          <w:sz w:val="20"/>
+          <w:szCs w:val="20"/>
+        </w:rPr>
+        <w:t xml:space="preserve">3V til </w:t>
+      </w:r>
+      <w:r>
+        <w:rPr>
+          <w:sz w:val="20"/>
+          <w:szCs w:val="20"/>
+        </w:rPr>
+        <w:t>5V = 1</w:t>
+      </w:r>
+      <w:r>
+        <w:rPr>
+          <w:sz w:val="20"/>
+          <w:szCs w:val="20"/>
+        </w:rPr>
+        <w:t xml:space="preserve"> og </w:t>
+      </w:r>
+      <w:r>
+        <w:rPr>
+          <w:sz w:val="20"/>
+          <w:szCs w:val="20"/>
+        </w:rPr>
+        <w:t xml:space="preserve">0V </w:t>
+      </w:r>
+      <w:r>
+        <w:rPr>
+          <w:sz w:val="20"/>
+          <w:szCs w:val="20"/>
+        </w:rPr>
+        <w:t>til 1,5V</w:t>
+      </w:r>
+      <w:r>
+        <w:rPr>
+          <w:sz w:val="20"/>
+          <w:szCs w:val="20"/>
+        </w:rPr>
+        <w:t>= 0</w:t>
+      </w:r>
+      <w:r>
+        <w:rPr>
+          <w:sz w:val="20"/>
+          <w:szCs w:val="20"/>
+        </w:rPr>
+        <w:t xml:space="preserve"> som</w:t>
+      </w:r>
+      <w:r>
+        <w:t xml:space="preserve"> styre</w:t>
+      </w:r>
+      <w:r>
+        <w:t>r</w:t>
+      </w:r>
+      <w:r>
+        <w:t xml:space="preserve"> de 2 </w:t>
       </w:r>
       <w:proofErr w:type="spellStart"/>
       <w:r>
@@ -555,11 +643,17 @@
       </w:r>
     </w:p>
     <w:p>
+      <w:pPr>
+        <w:cnfStyle w:val="000000100000" w:firstRow="0" w:lastRow="0" w:firstColumn="0" w:lastColumn="0" w:oddVBand="0" w:evenVBand="0" w:oddHBand="1" w:evenHBand="0" w:firstRowFirstColumn="0" w:firstRowLastColumn="0" w:lastRowFirstColumn="0" w:lastRowLastColumn="0"/>
+        <w:rPr>
+          <w:sz w:val="20"/>
+          <w:szCs w:val="20"/>
+        </w:rPr>
+      </w:pPr>
       <w:r>
         <w:rPr>
           <w:b/>
         </w:rPr>
-        <w:lastRenderedPageBreak/>
         <w:t xml:space="preserve">D1: Digital </w:t>
       </w:r>
       <w:r>
@@ -570,6 +664,51 @@
         <w:t>microcontrolleren</w:t>
       </w:r>
       <w:proofErr w:type="spellEnd"/>
+      <w:r>
+        <w:t xml:space="preserve"> hvor de digitale 1 og 0 er repræsenteret som spændingerne </w:t>
+      </w:r>
+      <w:r>
+        <w:rPr>
+          <w:sz w:val="20"/>
+          <w:szCs w:val="20"/>
+        </w:rPr>
+        <w:t xml:space="preserve">3V til </w:t>
+      </w:r>
+      <w:r>
+        <w:rPr>
+          <w:sz w:val="20"/>
+          <w:szCs w:val="20"/>
+        </w:rPr>
+        <w:t xml:space="preserve">5V = 1 </w:t>
+      </w:r>
+      <w:r>
+        <w:rPr>
+          <w:sz w:val="20"/>
+          <w:szCs w:val="20"/>
+        </w:rPr>
+        <w:t xml:space="preserve">og </w:t>
+      </w:r>
+      <w:r>
+        <w:rPr>
+          <w:sz w:val="20"/>
+          <w:szCs w:val="20"/>
+        </w:rPr>
+        <w:t xml:space="preserve">0V </w:t>
+      </w:r>
+      <w:r>
+        <w:rPr>
+          <w:sz w:val="20"/>
+          <w:szCs w:val="20"/>
+        </w:rPr>
+        <w:t>til 1,5V</w:t>
+      </w:r>
+      <w:r>
+        <w:rPr>
+          <w:sz w:val="20"/>
+          <w:szCs w:val="20"/>
+        </w:rPr>
+        <w:t>= 0</w:t>
+      </w:r>
       <w:r>
         <w:t xml:space="preserve">. </w:t>
       </w:r>
@@ -643,8 +782,6 @@
       </w:r>
     </w:p>
     <w:p>
-      <w:bookmarkStart w:id="0" w:name="_GoBack"/>
-      <w:bookmarkEnd w:id="0"/>
       <w:r>
         <w:rPr>
           <w:b/>
@@ -652,9 +789,55 @@
         <w:t xml:space="preserve">RC1:Digital </w:t>
       </w:r>
       <w:r>
-        <w:t>er et digitalt 0-5V signal der driver relæet der styre om der er et 18V ac 50 Hz udgangssignal til den tilsluttede lampe.</w:t>
+        <w:t>er et digitalt 0-5V signal der driver relæet der styre om der er et 18V ac 50 Hz udgangss</w:t>
+      </w:r>
+      <w:r>
+        <w:t xml:space="preserve">ignal til den tilsluttede lampe hvor </w:t>
+      </w:r>
+      <w:r>
+        <w:rPr>
+          <w:sz w:val="20"/>
+          <w:szCs w:val="20"/>
+        </w:rPr>
+        <w:t xml:space="preserve">3V til </w:t>
+      </w:r>
+      <w:r>
+        <w:rPr>
+          <w:sz w:val="20"/>
+          <w:szCs w:val="20"/>
+        </w:rPr>
+        <w:t>5V = 1</w:t>
+      </w:r>
+      <w:r>
+        <w:rPr>
+          <w:sz w:val="20"/>
+          <w:szCs w:val="20"/>
+        </w:rPr>
+        <w:t xml:space="preserve"> og </w:t>
+      </w:r>
+      <w:r>
+        <w:rPr>
+          <w:sz w:val="20"/>
+          <w:szCs w:val="20"/>
+        </w:rPr>
+        <w:t xml:space="preserve">0V </w:t>
+      </w:r>
+      <w:r>
+        <w:rPr>
+          <w:sz w:val="20"/>
+          <w:szCs w:val="20"/>
+        </w:rPr>
+        <w:t>til 1,5V</w:t>
+      </w:r>
+      <w:r>
+        <w:rPr>
+          <w:sz w:val="20"/>
+          <w:szCs w:val="20"/>
+        </w:rPr>
+        <w:t>= 0</w:t>
       </w:r>
     </w:p>
+    <w:bookmarkEnd w:id="0"/>
     <w:p/>
     <w:sectPr>
       <w:pgSz w:w="11906" w:h="16838"/>

</xml_diff>

<commit_message>
tilføjet tolerencer til vores DC spændinger.
</commit_message>
<xml_diff>
--- a/HW/signalbeskrivelser v1.1/Signalbeskrivelser_enhed_IBD_v1.1.docx
+++ b/HW/signalbeskrivelser v1.1/Signalbeskrivelser_enhed_IBD_v1.1.docx
@@ -6,7 +6,6 @@
       <w:pPr>
         <w:pStyle w:val="Overskrift1"/>
       </w:pPr>
-      <w:bookmarkStart w:id="0" w:name="_GoBack"/>
       <w:r>
         <w:t>Signaler til enhed IBD</w:t>
       </w:r>
@@ -188,31 +187,18 @@
               <w:cnfStyle w:val="000000100000" w:firstRow="0" w:lastRow="0" w:firstColumn="0" w:lastColumn="0" w:oddVBand="0" w:evenVBand="0" w:oddHBand="1" w:evenHBand="0" w:firstRowFirstColumn="0" w:firstRowLastColumn="0" w:lastRowFirstColumn="0" w:lastRowLastColumn="0"/>
             </w:pPr>
             <w:r>
-              <w:t xml:space="preserve">Forsyningsspænding til vores </w:t>
-            </w:r>
-            <w:proofErr w:type="spellStart"/>
-            <w:r>
-              <w:t>arduino</w:t>
-            </w:r>
-            <w:proofErr w:type="spellEnd"/>
-            <w:r>
-              <w:t xml:space="preserve"> mega2560 </w:t>
-            </w:r>
-            <w:proofErr w:type="spellStart"/>
-            <w:r>
-              <w:t>microcontroller</w:t>
-            </w:r>
-            <w:proofErr w:type="spellEnd"/>
-            <w:r>
-              <w:t xml:space="preserve"> der har egen dc </w:t>
-            </w:r>
-            <w:proofErr w:type="spellStart"/>
-            <w:r>
-              <w:t>converter</w:t>
-            </w:r>
-            <w:proofErr w:type="spellEnd"/>
+              <w:t>Forsyningsspænding til vores arduino mega2560 microcontroller der har egen dc converter</w:t>
+            </w:r>
             <w:r>
               <w:t xml:space="preserve"> monteret.</w:t>
+            </w:r>
+          </w:p>
+          <w:p>
+            <w:pPr>
+              <w:cnfStyle w:val="000000100000" w:firstRow="0" w:lastRow="0" w:firstColumn="0" w:lastColumn="0" w:oddVBand="0" w:evenVBand="0" w:oddHBand="1" w:evenHBand="0" w:firstRowFirstColumn="0" w:firstRowLastColumn="0" w:lastRowFirstColumn="0" w:lastRowLastColumn="0"/>
+            </w:pPr>
+            <w:r>
+              <w:t>Signalet er et DC 10V signal +/- 0.5V</w:t>
             </w:r>
           </w:p>
         </w:tc>
@@ -252,6 +238,17 @@
             </w:pPr>
             <w:r>
               <w:t>Forsyningsspænding til moduler der har behov for 5V dc spænding.</w:t>
+            </w:r>
+            <w:r>
+              <w:t xml:space="preserve"> </w:t>
+            </w:r>
+          </w:p>
+          <w:p>
+            <w:pPr>
+              <w:cnfStyle w:val="000000000000" w:firstRow="0" w:lastRow="0" w:firstColumn="0" w:lastColumn="0" w:oddVBand="0" w:evenVBand="0" w:oddHBand="0" w:evenHBand="0" w:firstRowFirstColumn="0" w:firstRowLastColumn="0" w:lastRowFirstColumn="0" w:lastRowLastColumn="0"/>
+            </w:pPr>
+            <w:r>
+              <w:t>Signalet er et DC signal på 5V +/- 0.5V</w:t>
             </w:r>
           </w:p>
         </w:tc>
@@ -402,15 +399,7 @@
               <w:cnfStyle w:val="000000100000" w:firstRow="0" w:lastRow="0" w:firstColumn="0" w:lastColumn="0" w:oddVBand="0" w:evenVBand="0" w:oddHBand="1" w:evenHBand="0" w:firstRowFirstColumn="0" w:firstRowLastColumn="0" w:lastRowFirstColumn="0" w:lastRowLastColumn="0"/>
             </w:pPr>
             <w:r>
-              <w:t xml:space="preserve">0-5V timing signal der er genereret af </w:t>
-            </w:r>
-            <w:proofErr w:type="spellStart"/>
-            <w:r>
-              <w:t>zero-cross</w:t>
-            </w:r>
-            <w:proofErr w:type="spellEnd"/>
-            <w:r>
-              <w:t xml:space="preserve"> detektoren til at bestemme hvornår der skal aflæses kommunikation ud fra x15 protokollen. </w:t>
+              <w:t xml:space="preserve">0-5V timing signal der er genereret af zero-cross detektoren til at bestemme hvornår der skal aflæses kommunikation ud fra x15 protokollen. </w:t>
             </w:r>
             <w:r>
               <w:rPr>
@@ -455,23 +444,7 @@
               <w:cnfStyle w:val="000000000000" w:firstRow="0" w:lastRow="0" w:firstColumn="0" w:lastColumn="0" w:oddVBand="0" w:evenVBand="0" w:oddHBand="0" w:evenHBand="0" w:firstRowFirstColumn="0" w:firstRowLastColumn="0" w:lastRowFirstColumn="0" w:lastRowLastColumn="0"/>
             </w:pPr>
             <w:r>
-              <w:t xml:space="preserve">2 0-5V digitale signaler der styre power indikator LED samt x15 kommunikationsindikator LED der begge er </w:t>
-            </w:r>
-            <w:proofErr w:type="spellStart"/>
-            <w:r>
-              <w:t>active</w:t>
-            </w:r>
-            <w:proofErr w:type="spellEnd"/>
-            <w:r>
-              <w:t xml:space="preserve"> </w:t>
-            </w:r>
-            <w:proofErr w:type="spellStart"/>
-            <w:r>
-              <w:t>high</w:t>
-            </w:r>
-            <w:proofErr w:type="spellEnd"/>
-            <w:r>
-              <w:t>.</w:t>
+              <w:t>2 0-5V digitale signaler der styre power indikator LED samt x15 kommunikationsindikator LED der begge er active high.</w:t>
             </w:r>
           </w:p>
         </w:tc>
@@ -479,10 +452,16 @@
     </w:tbl>
     <w:p/>
     <w:p>
+      <w:r>
+        <w:br w:type="page"/>
+      </w:r>
+    </w:p>
+    <w:p>
       <w:pPr>
         <w:pStyle w:val="Overskrift1"/>
       </w:pPr>
       <w:r>
+        <w:lastRenderedPageBreak/>
         <w:t>Signaler:</w:t>
       </w:r>
     </w:p>
@@ -504,19 +483,11 @@
       </w:r>
     </w:p>
     <w:p>
-      <w:proofErr w:type="spellStart"/>
       <w:r>
         <w:rPr>
           <w:b/>
         </w:rPr>
-        <w:t>Pout</w:t>
-      </w:r>
-      <w:proofErr w:type="spellEnd"/>
-      <w:r>
-        <w:rPr>
-          <w:b/>
-        </w:rPr>
-        <w:t>: 18V_AC</w:t>
+        <w:t>Pout: 18V_AC</w:t>
       </w:r>
       <w:r>
         <w:rPr>
@@ -542,23 +513,7 @@
         <w:t xml:space="preserve"> </w:t>
       </w:r>
       <w:r>
-        <w:t xml:space="preserve">er et 18V ac 50 Hz signal som samtidig indeholder et kommunikationssignal </w:t>
-      </w:r>
-      <w:proofErr w:type="gramStart"/>
-      <w:r>
-        <w:t>der  følger</w:t>
-      </w:r>
-      <w:proofErr w:type="gramEnd"/>
-      <w:r>
-        <w:t xml:space="preserve"> x15 protokollen. Signalet </w:t>
-      </w:r>
-      <w:proofErr w:type="gramStart"/>
-      <w:r>
-        <w:t>fungere</w:t>
-      </w:r>
-      <w:proofErr w:type="gramEnd"/>
-      <w:r>
-        <w:t xml:space="preserve"> som spændingsforsyning til systemets blokke samt som kommunikationssignal mellem styreboksen og enhederne via x15 protokollen.</w:t>
+        <w:t>er et 18V ac 50 Hz signal som samtidig indeholder et kommunikationssignal der  følger x15 protokollen. Signalet fungere som spændingsforsyning til systemets blokke samt som kommunikationssignal mellem styreboksen og enhederne via x15 protokollen.</w:t>
       </w:r>
     </w:p>
     <w:p>
@@ -566,7 +521,6 @@
         <w:rPr>
           <w:b/>
         </w:rPr>
-        <w:lastRenderedPageBreak/>
         <w:t xml:space="preserve">LED:LED_CONTROL </w:t>
       </w:r>
       <w:r>
@@ -631,20 +585,11 @@
         <w:t>r</w:t>
       </w:r>
       <w:r>
-        <w:t xml:space="preserve"> de 2 </w:t>
-      </w:r>
-      <w:proofErr w:type="spellStart"/>
-      <w:r>
-        <w:t>LED’er</w:t>
-      </w:r>
-      <w:proofErr w:type="spellEnd"/>
-      <w:r>
-        <w:t xml:space="preserve"> der indikere om enheden modtager forsyningsspænding fra forsyningsnettet samt om der kommunikeres på lysnettet via x15 protokollen.</w:t>
+        <w:t xml:space="preserve"> de 2 LED’er der indikere om enheden modtager forsyningsspænding fra forsyningsnettet samt om der kommunikeres på lysnettet via x15 protokollen.</w:t>
       </w:r>
     </w:p>
     <w:p>
       <w:pPr>
-        <w:cnfStyle w:val="000000100000" w:firstRow="0" w:lastRow="0" w:firstColumn="0" w:lastColumn="0" w:oddVBand="0" w:evenVBand="0" w:oddHBand="1" w:evenHBand="0" w:firstRowFirstColumn="0" w:firstRowLastColumn="0" w:lastRowFirstColumn="0" w:lastRowLastColumn="0"/>
         <w:rPr>
           <w:sz w:val="20"/>
           <w:szCs w:val="20"/>
@@ -657,13 +602,8 @@
         <w:t xml:space="preserve">D1: Digital </w:t>
       </w:r>
       <w:r>
-        <w:t xml:space="preserve">er et digital 0-5V serielt signal til datatransmission mellem x15 og </w:t>
-      </w:r>
-      <w:proofErr w:type="spellStart"/>
-      <w:r>
-        <w:t>microcontrolleren</w:t>
-      </w:r>
-      <w:proofErr w:type="spellEnd"/>
+        <w:t>er et digital 0-5V serielt signal til datatransmission mellem x15 og microcontrolleren</w:t>
+      </w:r>
       <w:r>
         <w:t xml:space="preserve"> hvor de digitale 1 og 0 er repræsenteret som spændingerne </w:t>
       </w:r>
@@ -721,34 +661,24 @@
         <w:t xml:space="preserve">CLK: X15_CLK </w:t>
       </w:r>
       <w:r>
-        <w:t xml:space="preserve">er et timingsignal der fortæller </w:t>
-      </w:r>
-      <w:proofErr w:type="spellStart"/>
-      <w:r>
-        <w:t>microcontrolleren</w:t>
-      </w:r>
-      <w:proofErr w:type="spellEnd"/>
-      <w:r>
-        <w:t xml:space="preserve"> hvornår D1 kan aflæses eller skrives til i forbindelse med kommunikation via X15 protokollen.</w:t>
+        <w:t>er et timingsignal der fortæller microcontrolleren hvornår D1 kan aflæses eller skrives til i forbindelse med kommunikation via X15 protokollen.</w:t>
       </w:r>
     </w:p>
     <w:p>
-      <w:proofErr w:type="spellStart"/>
       <w:r>
         <w:rPr>
           <w:b/>
         </w:rPr>
-        <w:t>Vcc</w:t>
-      </w:r>
-      <w:proofErr w:type="spellEnd"/>
-      <w:r>
-        <w:rPr>
-          <w:b/>
-        </w:rPr>
-        <w:t xml:space="preserve">: DC_5V </w:t>
-      </w:r>
-      <w:r>
-        <w:t>er et +5V dc signal der forsyner 5V modulerne med spænding.</w:t>
+        <w:t xml:space="preserve">Vcc: DC_5V </w:t>
+      </w:r>
+      <w:r>
+        <w:t xml:space="preserve">er et +5V dc </w:t>
+      </w:r>
+      <w:r>
+        <w:t xml:space="preserve">(+/- 0,5V ) </w:t>
+      </w:r>
+      <w:r>
+        <w:t>signal der forsyner 5V modulerne med spænding.</w:t>
       </w:r>
     </w:p>
     <w:p>
@@ -759,15 +689,15 @@
         <w:t xml:space="preserve">DC_10V:DC_10V </w:t>
       </w:r>
       <w:r>
-        <w:t xml:space="preserve">er et +10V dc signal der fungere som spændingsforsyning for </w:t>
-      </w:r>
-      <w:proofErr w:type="spellStart"/>
-      <w:r>
-        <w:t>microcontrolleren</w:t>
-      </w:r>
-      <w:proofErr w:type="spellEnd"/>
-      <w:r>
-        <w:t>.</w:t>
+        <w:t xml:space="preserve">er et +10V </w:t>
+      </w:r>
+      <w:r>
+        <w:t xml:space="preserve">(+/- 0,5V ) </w:t>
+      </w:r>
+      <w:bookmarkStart w:id="0" w:name="_GoBack"/>
+      <w:bookmarkEnd w:id="0"/>
+      <w:r>
+        <w:t>dc signal der fungere som spændingsforsyning for microcontrolleren.</w:t>
       </w:r>
     </w:p>
     <w:p>
@@ -837,7 +767,6 @@
         <w:t>= 0</w:t>
       </w:r>
     </w:p>
-    <w:bookmarkEnd w:id="0"/>
     <w:p/>
     <w:sectPr>
       <w:pgSz w:w="11906" w:h="16838"/>

</xml_diff>